<commit_message>
update TZ and TP
</commit_message>
<xml_diff>
--- a/курсовой_проект.docx
+++ b/курсовой_проект.docx
@@ -147,19 +147,6 @@
       <w:pPr>
         <w:jc w:val="center"/>
         <w:rPr>
-          <w:b w:val="1"/>
-        </w:rPr>
-      </w:pPr>
-      <w:r>
-        <w:rPr>
-          <w:rtl w:val="0"/>
-        </w:rPr>
-      </w:r>
-    </w:p>
-    <w:p>
-      <w:pPr>
-        <w:jc w:val="center"/>
-        <w:rPr>
           <w:sz w:val="36"/>
           <w:szCs w:val="36"/>
         </w:rPr>
@@ -190,9 +177,18 @@
       <w:pPr>
         <w:jc w:val="center"/>
         <w:rPr>
-          <w:b w:val="1"/>
-        </w:rPr>
-      </w:pPr>
+          <w:sz w:val="24"/>
+          <w:szCs w:val="24"/>
+        </w:rPr>
+      </w:pPr>
+      <w:r>
+        <w:rPr>
+          <w:sz w:val="24"/>
+          <w:szCs w:val="24"/>
+          <w:rtl w:val="0"/>
+        </w:rPr>
+        <w:t xml:space="preserve">Курсовой проект</w:t>
+      </w:r>
       <w:r>
         <w:rPr>
           <w:rtl w:val="0"/>
@@ -213,12 +209,7 @@
           <w:szCs w:val="24"/>
           <w:rtl w:val="0"/>
         </w:rPr>
-        <w:t xml:space="preserve">Курсовой проект</w:t>
-      </w:r>
-      <w:r>
-        <w:rPr>
-          <w:rtl w:val="0"/>
-        </w:rPr>
+        <w:t xml:space="preserve">09.03.02 Информационные системы и технологии Программная инженерия в информационных системах</w:t>
       </w:r>
     </w:p>
     <w:p>
@@ -259,11 +250,72 @@
       </w:pPr>
       <w:r>
         <w:rPr>
-          <w:sz w:val="24"/>
-          <w:szCs w:val="24"/>
-          <w:rtl w:val="0"/>
-        </w:rPr>
-        <w:t xml:space="preserve">09.03.02 Информационные системы и технологии Программная инженерия в информационных системах</w:t>
+          <w:rtl w:val="0"/>
+        </w:rPr>
+      </w:r>
+    </w:p>
+    <w:p>
+      <w:pPr>
+        <w:rPr>
+          <w:sz w:val="24"/>
+          <w:szCs w:val="24"/>
+        </w:rPr>
+      </w:pPr>
+      <w:r>
+        <w:rPr>
+          <w:sz w:val="24"/>
+          <w:szCs w:val="24"/>
+          <w:rtl w:val="0"/>
+        </w:rPr>
+        <w:t xml:space="preserve">Допущен к защите</w:t>
+      </w:r>
+    </w:p>
+    <w:p>
+      <w:pPr>
+        <w:rPr>
+          <w:sz w:val="24"/>
+          <w:szCs w:val="24"/>
+        </w:rPr>
+      </w:pPr>
+      <w:r>
+        <w:rPr>
+          <w:sz w:val="24"/>
+          <w:szCs w:val="24"/>
+          <w:rtl w:val="0"/>
+        </w:rPr>
+        <w:t xml:space="preserve">Зав. кафедрой ______________ &lt;&lt;&gt;&gt;, к.ф.- м.н., доцент __.__.2020</w:t>
+      </w:r>
+    </w:p>
+    <w:p>
+      <w:pPr>
+        <w:rPr>
+          <w:sz w:val="24"/>
+          <w:szCs w:val="24"/>
+        </w:rPr>
+      </w:pPr>
+      <w:r>
+        <w:rPr>
+          <w:sz w:val="24"/>
+          <w:szCs w:val="24"/>
+          <w:rtl w:val="0"/>
+        </w:rPr>
+        <w:t xml:space="preserve">Обучающийся ______________  &lt;&lt;&gt;&gt;, 3 курс, д/о</w:t>
+      </w:r>
+    </w:p>
+    <w:p>
+      <w:pPr>
+        <w:rPr>
+          <w:sz w:val="24"/>
+          <w:szCs w:val="24"/>
+        </w:rPr>
+      </w:pPr>
+      <w:r>
+        <w:rPr>
+          <w:sz w:val="24"/>
+          <w:szCs w:val="24"/>
+          <w:rtl w:val="0"/>
+        </w:rPr>
+        <w:t xml:space="preserve">Руководитель _______________ В.С. Тарасов, преподаватель</w:t>
       </w:r>
     </w:p>
     <w:p>
@@ -282,20 +334,6 @@
     </w:p>
     <w:p>
       <w:pPr>
-        <w:jc w:val="left"/>
-        <w:rPr>
-          <w:sz w:val="24"/>
-          <w:szCs w:val="24"/>
-        </w:rPr>
-      </w:pPr>
-      <w:r>
-        <w:rPr>
-          <w:rtl w:val="0"/>
-        </w:rPr>
-      </w:r>
-    </w:p>
-    <w:p>
-      <w:pPr>
         <w:jc w:val="center"/>
         <w:rPr>
           <w:sz w:val="24"/>
@@ -332,8 +370,11 @@
       </w:pPr>
       <w:r>
         <w:rPr>
-          <w:rtl w:val="0"/>
-        </w:rPr>
+          <w:sz w:val="24"/>
+          <w:szCs w:val="24"/>
+          <w:rtl w:val="0"/>
+        </w:rPr>
+        <w:t xml:space="preserve">Воронеж</w:t>
       </w:r>
     </w:p>
     <w:p>
@@ -346,246 +387,19 @@
       </w:pPr>
       <w:r>
         <w:rPr>
-          <w:rtl w:val="0"/>
-        </w:rPr>
-      </w:r>
-    </w:p>
-    <w:p>
-      <w:pPr>
-        <w:jc w:val="center"/>
-        <w:rPr>
-          <w:sz w:val="24"/>
-          <w:szCs w:val="24"/>
-        </w:rPr>
-      </w:pPr>
-      <w:r>
-        <w:rPr>
-          <w:rtl w:val="0"/>
-        </w:rPr>
-      </w:r>
-    </w:p>
-    <w:p>
-      <w:pPr>
-        <w:rPr>
-          <w:sz w:val="24"/>
-          <w:szCs w:val="24"/>
-        </w:rPr>
-      </w:pPr>
-      <w:r>
-        <w:rPr>
-          <w:sz w:val="24"/>
-          <w:szCs w:val="24"/>
-          <w:rtl w:val="0"/>
-        </w:rPr>
-        <w:t xml:space="preserve">Допущен к защите</w:t>
-      </w:r>
-    </w:p>
-    <w:p>
-      <w:pPr>
-        <w:rPr>
-          <w:sz w:val="24"/>
-          <w:szCs w:val="24"/>
-        </w:rPr>
-      </w:pPr>
-      <w:r>
-        <w:rPr>
-          <w:sz w:val="24"/>
-          <w:szCs w:val="24"/>
-          <w:rtl w:val="0"/>
-        </w:rPr>
-        <w:t xml:space="preserve">Зав. кафедрой ______________ &lt;&lt;&gt;&gt;, к.ф.- м.н., доцент __.__.2020</w:t>
-      </w:r>
-    </w:p>
-    <w:p>
-      <w:pPr>
-        <w:rPr>
-          <w:sz w:val="24"/>
-          <w:szCs w:val="24"/>
-        </w:rPr>
-      </w:pPr>
-      <w:r>
-        <w:rPr>
-          <w:sz w:val="24"/>
-          <w:szCs w:val="24"/>
-          <w:rtl w:val="0"/>
-        </w:rPr>
-        <w:t xml:space="preserve">Обучающийся ______________  &lt;&lt;&gt;&gt;, 3 курс, д/о</w:t>
-      </w:r>
-    </w:p>
-    <w:p>
-      <w:pPr>
-        <w:rPr>
-          <w:sz w:val="24"/>
-          <w:szCs w:val="24"/>
-        </w:rPr>
-      </w:pPr>
-      <w:r>
-        <w:rPr>
-          <w:sz w:val="24"/>
-          <w:szCs w:val="24"/>
-          <w:rtl w:val="0"/>
-        </w:rPr>
-        <w:t xml:space="preserve">Руководитель _______________ В.С. Тарасов, преподаватель</w:t>
-      </w:r>
-    </w:p>
-    <w:p>
-      <w:pPr>
-        <w:jc w:val="center"/>
-        <w:rPr>
-          <w:sz w:val="24"/>
-          <w:szCs w:val="24"/>
-        </w:rPr>
-      </w:pPr>
-      <w:r>
-        <w:rPr>
-          <w:rtl w:val="0"/>
-        </w:rPr>
-      </w:r>
-    </w:p>
-    <w:p>
-      <w:pPr>
-        <w:jc w:val="center"/>
-        <w:rPr>
-          <w:sz w:val="24"/>
-          <w:szCs w:val="24"/>
-        </w:rPr>
-      </w:pPr>
-      <w:r>
-        <w:rPr>
-          <w:rtl w:val="0"/>
-        </w:rPr>
-      </w:r>
-    </w:p>
-    <w:p>
-      <w:pPr>
-        <w:jc w:val="center"/>
-        <w:rPr>
-          <w:sz w:val="24"/>
-          <w:szCs w:val="24"/>
-        </w:rPr>
-      </w:pPr>
-      <w:r>
-        <w:rPr>
-          <w:rtl w:val="0"/>
-        </w:rPr>
-      </w:r>
-    </w:p>
-    <w:p>
-      <w:pPr>
-        <w:jc w:val="center"/>
-        <w:rPr>
-          <w:sz w:val="24"/>
-          <w:szCs w:val="24"/>
-        </w:rPr>
-      </w:pPr>
-      <w:r>
-        <w:rPr>
-          <w:rtl w:val="0"/>
-        </w:rPr>
-      </w:r>
-    </w:p>
-    <w:p>
-      <w:pPr>
-        <w:jc w:val="center"/>
-        <w:rPr>
-          <w:sz w:val="24"/>
-          <w:szCs w:val="24"/>
-        </w:rPr>
-      </w:pPr>
-      <w:r>
-        <w:rPr>
-          <w:rtl w:val="0"/>
-        </w:rPr>
-      </w:r>
-    </w:p>
-    <w:p>
-      <w:pPr>
-        <w:jc w:val="center"/>
-        <w:rPr>
-          <w:sz w:val="24"/>
-          <w:szCs w:val="24"/>
-        </w:rPr>
-      </w:pPr>
-      <w:r>
-        <w:rPr>
-          <w:rtl w:val="0"/>
-        </w:rPr>
-      </w:r>
-    </w:p>
-    <w:p>
-      <w:pPr>
-        <w:jc w:val="center"/>
-        <w:rPr>
-          <w:sz w:val="24"/>
-          <w:szCs w:val="24"/>
-        </w:rPr>
-      </w:pPr>
-      <w:r>
-        <w:rPr>
-          <w:rtl w:val="0"/>
-        </w:rPr>
-      </w:r>
-    </w:p>
-    <w:p>
-      <w:pPr>
-        <w:jc w:val="center"/>
-        <w:rPr>
-          <w:sz w:val="24"/>
-          <w:szCs w:val="24"/>
-        </w:rPr>
-      </w:pPr>
-      <w:r>
-        <w:rPr>
-          <w:rtl w:val="0"/>
-        </w:rPr>
-      </w:r>
-    </w:p>
-    <w:p>
-      <w:pPr>
-        <w:jc w:val="center"/>
-        <w:rPr>
-          <w:sz w:val="24"/>
-          <w:szCs w:val="24"/>
-        </w:rPr>
-      </w:pPr>
-      <w:r>
-        <w:rPr>
-          <w:rtl w:val="0"/>
-        </w:rPr>
-      </w:r>
-    </w:p>
-    <w:p>
-      <w:pPr>
-        <w:jc w:val="center"/>
-        <w:rPr>
-          <w:sz w:val="24"/>
-          <w:szCs w:val="24"/>
-        </w:rPr>
-      </w:pPr>
-      <w:r>
-        <w:rPr>
-          <w:sz w:val="24"/>
-          <w:szCs w:val="24"/>
-          <w:rtl w:val="0"/>
-        </w:rPr>
-        <w:t xml:space="preserve">Воронеж</w:t>
-      </w:r>
-    </w:p>
-    <w:p>
-      <w:pPr>
-        <w:jc w:val="center"/>
-        <w:rPr>
-          <w:sz w:val="24"/>
-          <w:szCs w:val="24"/>
-        </w:rPr>
-      </w:pPr>
-      <w:r>
-        <w:rPr>
           <w:sz w:val="24"/>
           <w:szCs w:val="24"/>
           <w:rtl w:val="0"/>
         </w:rPr>
         <w:t xml:space="preserve">2020</w:t>
+      </w:r>
+      <w:r>
+        <w:br w:type="page"/>
+      </w:r>
+      <w:r>
+        <w:rPr>
+          <w:rtl w:val="0"/>
+        </w:rPr>
       </w:r>
     </w:p>
     <w:p>
@@ -1203,6 +1017,77 @@
         <w:rPr>
           <w:rtl w:val="0"/>
         </w:rPr>
+        <w:t xml:space="preserve">Интернет стал, наиболее эффективным средством рекламы и продвижения и является одним из важных элементов современной цивилизации. Интернет может удовлетворить все потребности современного человека: это покупки, заключение деловых отношений, поиск клиентов и так далее. Но многие заходят в Интернет читать, развлекаться, общаться, узнавать что-то новое для себя. Поэтому создание сайтов стало таким популярным.</w:t>
+      </w:r>
+    </w:p>
+    <w:p>
+      <w:pPr>
+        <w:rPr/>
+      </w:pPr>
+      <w:r>
+        <w:rPr>
+          <w:rtl w:val="0"/>
+        </w:rPr>
+        <w:t xml:space="preserve">Сейчас, чтобы привлечь внимание клиентов, покупателей или партнёров, просто необходимо заявить о себе в интернете, путём создания WEB-сайта. Для этих целей как раз и служит web-сайт, содержащий основную информацию об организации, частном лице, компании, товарах или услугах, прайс-листы, контактные данные. Сайты позволяют хранить, передавать, продавать различные типы информации, не отходя от экрана компьютера.</w:t>
+      </w:r>
+    </w:p>
+    <w:p>
+      <w:pPr>
+        <w:rPr/>
+      </w:pPr>
+      <w:r>
+        <w:rPr>
+          <w:rtl w:val="0"/>
+        </w:rPr>
+        <w:t xml:space="preserve">В данной курсовой работе было рассмотрено создание сайта для АО «Профессиональный футбольный клуб ЦСКА». Футбольными играми увлечены миллионы болельщиков. Такую массу вниманию успешно монетизируют различные компании, рекламные агентства и бренды. Чем больше футбольный клуб имеет болельщиков, тем больше он получает прибыли. Таким образом, в интересах клуба постоянно информировать своих фанатов о новых играх, поддерживать популярность их команды, и завоевывать внимание новых зрителей. Поскольку более 70 процентов граждан РФ пользуется интернетом (по данным сайта </w:t>
+      </w:r>
+      <w:hyperlink r:id="rId6">
+        <w:r>
+          <w:rPr>
+            <w:color w:val="1155cc"/>
+            <w:u w:val="single"/>
+            <w:rtl w:val="0"/>
+          </w:rPr>
+          <w:t xml:space="preserve">https://www.internetworldstats.com/top20.htm</w:t>
+        </w:r>
+      </w:hyperlink>
+      <w:r>
+        <w:rPr>
+          <w:rtl w:val="0"/>
+        </w:rPr>
+        <w:t xml:space="preserve">), иметь веб-сайт для футбольного клуба просто необходимо.</w:t>
+      </w:r>
+    </w:p>
+    <w:p>
+      <w:pPr>
+        <w:rPr/>
+      </w:pPr>
+      <w:r>
+        <w:rPr>
+          <w:rtl w:val="0"/>
+        </w:rPr>
+      </w:r>
+    </w:p>
+    <w:p>
+      <w:pPr>
+        <w:spacing w:after="240" w:before="240" w:line="360" w:lineRule="auto"/>
+        <w:jc w:val="both"/>
+        <w:rPr/>
+      </w:pPr>
+      <w:r>
+        <w:rPr>
+          <w:rtl w:val="0"/>
+        </w:rPr>
+      </w:r>
+    </w:p>
+    <w:p>
+      <w:pPr>
+        <w:rPr/>
+      </w:pPr>
+      <w:r>
+        <w:rPr>
+          <w:rtl w:val="0"/>
+        </w:rPr>
       </w:r>
     </w:p>
     <w:p>
@@ -1240,12 +1125,157 @@
         <w:rPr>
           <w:rtl w:val="0"/>
         </w:rPr>
-      </w:r>
-    </w:p>
-    <w:p>
-      <w:pPr>
-        <w:rPr/>
-      </w:pPr>
+        <w:t xml:space="preserve">Целью курсовой работы является создание веб-сайта для АО «Профессиональный футбольный клуб ЦСКА».</w:t>
+      </w:r>
+    </w:p>
+    <w:p>
+      <w:pPr>
+        <w:rPr/>
+      </w:pPr>
+      <w:r>
+        <w:rPr>
+          <w:rtl w:val="0"/>
+        </w:rPr>
+        <w:t xml:space="preserve">Конечными пользователями сайта будут клиенты, контент мейкеры и администратор.</w:t>
+      </w:r>
+    </w:p>
+    <w:p>
+      <w:pPr>
+        <w:rPr/>
+      </w:pPr>
+      <w:r>
+        <w:rPr>
+          <w:rtl w:val="0"/>
+        </w:rPr>
+        <w:t xml:space="preserve">Система должна предоставлять клиентам следующую информацию:</w:t>
+      </w:r>
+    </w:p>
+    <w:p>
+      <w:pPr>
+        <w:numPr>
+          <w:ilvl w:val="0"/>
+          <w:numId w:val="3"/>
+        </w:numPr>
+        <w:spacing w:after="0" w:afterAutospacing="0"/>
+        <w:ind w:left="1440" w:hanging="360"/>
+        <w:rPr>
+          <w:u w:val="none"/>
+        </w:rPr>
+      </w:pPr>
+      <w:r>
+        <w:rPr>
+          <w:rtl w:val="0"/>
+        </w:rPr>
+        <w:t xml:space="preserve">новости о клубе</w:t>
+      </w:r>
+    </w:p>
+    <w:p>
+      <w:pPr>
+        <w:numPr>
+          <w:ilvl w:val="0"/>
+          <w:numId w:val="3"/>
+        </w:numPr>
+        <w:spacing w:after="0" w:afterAutospacing="0"/>
+        <w:ind w:left="1440" w:hanging="360"/>
+        <w:rPr>
+          <w:u w:val="none"/>
+        </w:rPr>
+      </w:pPr>
+      <w:r>
+        <w:rPr>
+          <w:rtl w:val="0"/>
+        </w:rPr>
+        <w:t xml:space="preserve">состав команды клуба</w:t>
+      </w:r>
+    </w:p>
+    <w:p>
+      <w:pPr>
+        <w:numPr>
+          <w:ilvl w:val="0"/>
+          <w:numId w:val="3"/>
+        </w:numPr>
+        <w:spacing w:after="0" w:afterAutospacing="0"/>
+        <w:ind w:left="1440" w:hanging="360"/>
+        <w:rPr>
+          <w:u w:val="none"/>
+        </w:rPr>
+      </w:pPr>
+      <w:r>
+        <w:rPr>
+          <w:rtl w:val="0"/>
+        </w:rPr>
+        <w:t xml:space="preserve">контакты для связи</w:t>
+      </w:r>
+    </w:p>
+    <w:p>
+      <w:pPr>
+        <w:numPr>
+          <w:ilvl w:val="0"/>
+          <w:numId w:val="3"/>
+        </w:numPr>
+        <w:spacing w:after="0" w:afterAutospacing="0"/>
+        <w:ind w:left="1440" w:hanging="360"/>
+        <w:rPr>
+          <w:u w:val="none"/>
+        </w:rPr>
+      </w:pPr>
+      <w:r>
+        <w:rPr>
+          <w:rtl w:val="0"/>
+        </w:rPr>
+        <w:t xml:space="preserve">матчи команды</w:t>
+      </w:r>
+    </w:p>
+    <w:p>
+      <w:pPr>
+        <w:numPr>
+          <w:ilvl w:val="0"/>
+          <w:numId w:val="3"/>
+        </w:numPr>
+        <w:ind w:left="1440" w:hanging="360"/>
+        <w:rPr>
+          <w:u w:val="none"/>
+        </w:rPr>
+      </w:pPr>
+      <w:r>
+        <w:rPr>
+          <w:rtl w:val="0"/>
+        </w:rPr>
+        <w:t xml:space="preserve">историю клуба</w:t>
+      </w:r>
+    </w:p>
+    <w:p>
+      <w:pPr>
+        <w:rPr/>
+      </w:pPr>
+      <w:r>
+        <w:rPr>
+          <w:rtl w:val="0"/>
+        </w:rPr>
+        <w:t xml:space="preserve">Контент мейкерам система должна позволять наполнять сайт новостями о клубе, играх, игроках команды, а также заполнять сетку матчей, чтобы клиенты, то есть посетитель сайта, могли узнать результаты прошедших игр и расписание будущих.</w:t>
+      </w:r>
+    </w:p>
+    <w:p>
+      <w:pPr>
+        <w:rPr/>
+      </w:pPr>
+      <w:r>
+        <w:rPr>
+          <w:rtl w:val="0"/>
+        </w:rPr>
+        <w:t xml:space="preserve">Администратор должен управлять учетными записями контент мейкеров.</w:t>
+      </w:r>
+    </w:p>
+    <w:p>
+      <w:pPr>
+        <w:rPr/>
+      </w:pPr>
+      <w:r>
+        <w:rPr>
+          <w:rtl w:val="0"/>
+        </w:rPr>
+        <w:t xml:space="preserve">Необходимо выбрать оптимальный стек технологий для реализации системы, который будет удовлетворять всем требованиям технического задания. </w:t>
+      </w:r>
       <w:r>
         <w:br w:type="page"/>
       </w:r>
@@ -1267,6 +1297,342 @@
           <w:rtl w:val="0"/>
         </w:rPr>
         <w:t xml:space="preserve">Анализ</w:t>
+      </w:r>
+    </w:p>
+    <w:p>
+      <w:pPr>
+        <w:spacing w:after="240" w:lineRule="auto"/>
+        <w:ind w:firstLine="0"/>
+        <w:rPr/>
+      </w:pPr>
+      <w:r>
+        <w:rPr>
+          <w:rtl w:val="0"/>
+        </w:rPr>
+        <w:t xml:space="preserve">В</w:t>
+      </w:r>
+      <w:hyperlink r:id="rId7">
+        <w:r>
+          <w:rPr>
+            <w:rtl w:val="0"/>
+          </w:rPr>
+          <w:t xml:space="preserve"> </w:t>
+        </w:r>
+      </w:hyperlink>
+      <w:hyperlink r:id="rId8">
+        <w:r>
+          <w:rPr>
+            <w:color w:val="1155cc"/>
+            <w:u w:val="single"/>
+            <w:rtl w:val="0"/>
+          </w:rPr>
+          <w:t xml:space="preserve">футбольном матче</w:t>
+        </w:r>
+      </w:hyperlink>
+      <w:r>
+        <w:rPr>
+          <w:rtl w:val="0"/>
+        </w:rPr>
+        <w:t xml:space="preserve"> принимают участие две команды, каждая из которых состоит не более чем из 11 игроков, включая</w:t>
+      </w:r>
+      <w:hyperlink r:id="rId9">
+        <w:r>
+          <w:rPr>
+            <w:rtl w:val="0"/>
+          </w:rPr>
+          <w:t xml:space="preserve"> </w:t>
+        </w:r>
+      </w:hyperlink>
+      <w:hyperlink r:id="rId10">
+        <w:r>
+          <w:rPr>
+            <w:color w:val="1155cc"/>
+            <w:u w:val="single"/>
+            <w:rtl w:val="0"/>
+          </w:rPr>
+          <w:t xml:space="preserve">вратаря</w:t>
+        </w:r>
+      </w:hyperlink>
+      <w:r>
+        <w:rPr>
+          <w:rtl w:val="0"/>
+        </w:rPr>
+        <w:t xml:space="preserve">. Матч не может начаться, если в составе любой из команд присутствует менее семи игроков. Максимальное количество запасных игроков, которые могут приниматься регламентом соревнований, от трёх до двенадцати, но не более</w:t>
+      </w:r>
+      <w:r>
+        <w:rPr>
+          <w:vertAlign w:val="superscript"/>
+          <w:rtl w:val="0"/>
+        </w:rPr>
+        <w:t xml:space="preserve">[1]</w:t>
+      </w:r>
+      <w:r>
+        <w:rPr>
+          <w:rtl w:val="0"/>
+        </w:rPr>
+        <w:t xml:space="preserve">.</w:t>
+      </w:r>
+    </w:p>
+    <w:p>
+      <w:pPr>
+        <w:spacing w:after="240" w:lineRule="auto"/>
+        <w:ind w:firstLine="0"/>
+        <w:rPr/>
+      </w:pPr>
+      <w:r>
+        <w:rPr>
+          <w:rtl w:val="0"/>
+        </w:rPr>
+        <w:t xml:space="preserve">Футбольная команда состоит из 11 человек (см.</w:t>
+      </w:r>
+      <w:hyperlink r:id="rId11">
+        <w:r>
+          <w:rPr>
+            <w:rtl w:val="0"/>
+          </w:rPr>
+          <w:t xml:space="preserve"> </w:t>
+        </w:r>
+      </w:hyperlink>
+      <w:hyperlink r:id="rId12">
+        <w:r>
+          <w:rPr>
+            <w:color w:val="1155cc"/>
+            <w:u w:val="single"/>
+            <w:rtl w:val="0"/>
+          </w:rPr>
+          <w:t xml:space="preserve">Число игроков (футбол)</w:t>
+        </w:r>
+      </w:hyperlink>
+      <w:r>
+        <w:rPr>
+          <w:rtl w:val="0"/>
+        </w:rPr>
+        <w:t xml:space="preserve">) и состоит из:</w:t>
+      </w:r>
+    </w:p>
+    <w:p>
+      <w:pPr>
+        <w:numPr>
+          <w:ilvl w:val="0"/>
+          <w:numId w:val="2"/>
+        </w:numPr>
+        <w:spacing w:after="0" w:afterAutospacing="0" w:before="240" w:lineRule="auto"/>
+        <w:ind w:left="720" w:hanging="360"/>
+      </w:pPr>
+      <w:hyperlink r:id="rId13">
+        <w:r>
+          <w:rPr>
+            <w:color w:val="1155cc"/>
+            <w:u w:val="single"/>
+            <w:rtl w:val="0"/>
+          </w:rPr>
+          <w:t xml:space="preserve">Вратарь (футбол)</w:t>
+        </w:r>
+      </w:hyperlink>
+      <w:r>
+        <w:rPr>
+          <w:rtl w:val="0"/>
+        </w:rPr>
+      </w:r>
+    </w:p>
+    <w:p>
+      <w:pPr>
+        <w:numPr>
+          <w:ilvl w:val="0"/>
+          <w:numId w:val="2"/>
+        </w:numPr>
+        <w:spacing w:after="0" w:afterAutospacing="0" w:before="0" w:beforeAutospacing="0" w:lineRule="auto"/>
+        <w:ind w:left="720" w:hanging="360"/>
+      </w:pPr>
+      <w:hyperlink r:id="rId14">
+        <w:r>
+          <w:rPr>
+            <w:color w:val="1155cc"/>
+            <w:u w:val="single"/>
+            <w:rtl w:val="0"/>
+          </w:rPr>
+          <w:t xml:space="preserve">Защитник (футбол)</w:t>
+        </w:r>
+      </w:hyperlink>
+      <w:r>
+        <w:rPr>
+          <w:rtl w:val="0"/>
+        </w:rPr>
+      </w:r>
+    </w:p>
+    <w:p>
+      <w:pPr>
+        <w:numPr>
+          <w:ilvl w:val="0"/>
+          <w:numId w:val="2"/>
+        </w:numPr>
+        <w:spacing w:after="0" w:afterAutospacing="0" w:before="0" w:beforeAutospacing="0" w:lineRule="auto"/>
+        <w:ind w:left="720" w:hanging="360"/>
+      </w:pPr>
+      <w:hyperlink r:id="rId15">
+        <w:r>
+          <w:rPr>
+            <w:color w:val="1155cc"/>
+            <w:u w:val="single"/>
+            <w:rtl w:val="0"/>
+          </w:rPr>
+          <w:t xml:space="preserve">Полузащитник (футбол)</w:t>
+        </w:r>
+      </w:hyperlink>
+      <w:r>
+        <w:rPr>
+          <w:rtl w:val="0"/>
+        </w:rPr>
+      </w:r>
+    </w:p>
+    <w:p>
+      <w:pPr>
+        <w:numPr>
+          <w:ilvl w:val="0"/>
+          <w:numId w:val="2"/>
+        </w:numPr>
+        <w:spacing w:after="0" w:afterAutospacing="0" w:before="0" w:beforeAutospacing="0" w:lineRule="auto"/>
+        <w:ind w:left="720" w:hanging="360"/>
+      </w:pPr>
+      <w:hyperlink r:id="rId16">
+        <w:r>
+          <w:rPr>
+            <w:color w:val="1155cc"/>
+            <w:u w:val="single"/>
+            <w:rtl w:val="0"/>
+          </w:rPr>
+          <w:t xml:space="preserve">Нападающий (футбол)</w:t>
+        </w:r>
+      </w:hyperlink>
+      <w:r>
+        <w:rPr>
+          <w:rtl w:val="0"/>
+        </w:rPr>
+      </w:r>
+    </w:p>
+    <w:p>
+      <w:pPr>
+        <w:numPr>
+          <w:ilvl w:val="0"/>
+          <w:numId w:val="1"/>
+        </w:numPr>
+        <w:spacing w:after="0" w:afterAutospacing="0" w:before="0" w:beforeAutospacing="0" w:lineRule="auto"/>
+        <w:ind w:left="720" w:hanging="360"/>
+      </w:pPr>
+      <w:hyperlink r:id="rId17">
+        <w:r>
+          <w:rPr>
+            <w:color w:val="1155cc"/>
+            <w:u w:val="single"/>
+            <w:rtl w:val="0"/>
+          </w:rPr>
+          <w:t xml:space="preserve">Капитан (футбол)</w:t>
+        </w:r>
+      </w:hyperlink>
+      <w:r>
+        <w:rPr>
+          <w:rtl w:val="0"/>
+        </w:rPr>
+      </w:r>
+    </w:p>
+    <w:p>
+      <w:pPr>
+        <w:numPr>
+          <w:ilvl w:val="0"/>
+          <w:numId w:val="1"/>
+        </w:numPr>
+        <w:spacing w:after="0" w:afterAutospacing="0" w:before="0" w:beforeAutospacing="0" w:lineRule="auto"/>
+        <w:ind w:left="720" w:hanging="360"/>
+      </w:pPr>
+      <w:hyperlink r:id="rId18">
+        <w:r>
+          <w:rPr>
+            <w:color w:val="1155cc"/>
+            <w:u w:val="single"/>
+            <w:rtl w:val="0"/>
+          </w:rPr>
+          <w:t xml:space="preserve">Стартовый состав (футбол)</w:t>
+        </w:r>
+      </w:hyperlink>
+      <w:r>
+        <w:rPr>
+          <w:rtl w:val="0"/>
+        </w:rPr>
+      </w:r>
+    </w:p>
+    <w:p>
+      <w:pPr>
+        <w:numPr>
+          <w:ilvl w:val="0"/>
+          <w:numId w:val="1"/>
+        </w:numPr>
+        <w:spacing w:after="0" w:afterAutospacing="0" w:before="0" w:beforeAutospacing="0" w:lineRule="auto"/>
+        <w:ind w:left="720" w:hanging="360"/>
+      </w:pPr>
+      <w:hyperlink r:id="rId19">
+        <w:r>
+          <w:rPr>
+            <w:color w:val="1155cc"/>
+            <w:u w:val="single"/>
+            <w:rtl w:val="0"/>
+          </w:rPr>
+          <w:t xml:space="preserve">Запасной игрок</w:t>
+        </w:r>
+      </w:hyperlink>
+      <w:r>
+        <w:rPr>
+          <w:rtl w:val="0"/>
+        </w:rPr>
+      </w:r>
+    </w:p>
+    <w:p>
+      <w:pPr>
+        <w:numPr>
+          <w:ilvl w:val="0"/>
+          <w:numId w:val="1"/>
+        </w:numPr>
+        <w:spacing w:after="240" w:before="0" w:beforeAutospacing="0" w:lineRule="auto"/>
+        <w:ind w:left="720" w:hanging="360"/>
+      </w:pPr>
+      <w:hyperlink r:id="rId20">
+        <w:r>
+          <w:rPr>
+            <w:color w:val="1155cc"/>
+            <w:u w:val="single"/>
+            <w:rtl w:val="0"/>
+          </w:rPr>
+          <w:t xml:space="preserve">Футбольный тренер</w:t>
+        </w:r>
+      </w:hyperlink>
+      <w:r>
+        <w:rPr>
+          <w:rtl w:val="0"/>
+        </w:rPr>
+        <w:t xml:space="preserve"> (см.</w:t>
+      </w:r>
+      <w:hyperlink r:id="rId21">
+        <w:r>
+          <w:rPr>
+            <w:rtl w:val="0"/>
+          </w:rPr>
+          <w:t xml:space="preserve"> </w:t>
+        </w:r>
+      </w:hyperlink>
+      <w:hyperlink r:id="rId22">
+        <w:r>
+          <w:rPr>
+            <w:color w:val="1155cc"/>
+            <w:u w:val="single"/>
+            <w:rtl w:val="0"/>
+          </w:rPr>
+          <w:t xml:space="preserve">тренер</w:t>
+        </w:r>
+      </w:hyperlink>
+      <w:r>
+        <w:rPr>
+          <w:rtl w:val="0"/>
+        </w:rPr>
+        <w:t xml:space="preserve">)</w:t>
       </w:r>
     </w:p>
     <w:p>
@@ -1373,7 +1739,347 @@
 </file>
 
 <file path=word/numbering.xml><?xml version="1.0" encoding="utf-8"?>
-<w:numbering xmlns:mc="http://schemas.openxmlformats.org/markup-compatibility/2006" xmlns:o="urn:schemas-microsoft-com:office:office" xmlns:r="http://schemas.openxmlformats.org/officeDocument/2006/relationships" xmlns:m="http://schemas.openxmlformats.org/officeDocument/2006/math" xmlns:v="urn:schemas-microsoft-com:vml" xmlns:wp="http://schemas.openxmlformats.org/drawingml/2006/wordprocessingDrawing" xmlns:w10="urn:schemas-microsoft-com:office:word" xmlns:w="http://schemas.openxmlformats.org/wordprocessingml/2006/main" xmlns:wne="http://schemas.microsoft.com/office/word/2006/wordml" xmlns:sl="http://schemas.openxmlformats.org/schemaLibrary/2006/main" xmlns:a="http://schemas.openxmlformats.org/drawingml/2006/main" xmlns:pic="http://schemas.openxmlformats.org/drawingml/2006/picture" xmlns:c="http://schemas.openxmlformats.org/drawingml/2006/chart" xmlns:lc="http://schemas.openxmlformats.org/drawingml/2006/lockedCanvas" xmlns:dgm="http://schemas.openxmlformats.org/drawingml/2006/diagram" xmlns:wps="http://schemas.microsoft.com/office/word/2010/wordprocessingShape" xmlns:wpg="http://schemas.microsoft.com/office/word/2010/wordprocessingGroup" xmlns:w14="http://schemas.microsoft.com/office/word/2010/wordml" xmlns:w15="http://schemas.microsoft.com/office/word/2012/wordml"/>
+<w:numbering xmlns:mc="http://schemas.openxmlformats.org/markup-compatibility/2006" xmlns:o="urn:schemas-microsoft-com:office:office" xmlns:r="http://schemas.openxmlformats.org/officeDocument/2006/relationships" xmlns:m="http://schemas.openxmlformats.org/officeDocument/2006/math" xmlns:v="urn:schemas-microsoft-com:vml" xmlns:wp="http://schemas.openxmlformats.org/drawingml/2006/wordprocessingDrawing" xmlns:w10="urn:schemas-microsoft-com:office:word" xmlns:w="http://schemas.openxmlformats.org/wordprocessingml/2006/main" xmlns:wne="http://schemas.microsoft.com/office/word/2006/wordml" xmlns:sl="http://schemas.openxmlformats.org/schemaLibrary/2006/main" xmlns:a="http://schemas.openxmlformats.org/drawingml/2006/main" xmlns:pic="http://schemas.openxmlformats.org/drawingml/2006/picture" xmlns:c="http://schemas.openxmlformats.org/drawingml/2006/chart" xmlns:lc="http://schemas.openxmlformats.org/drawingml/2006/lockedCanvas" xmlns:dgm="http://schemas.openxmlformats.org/drawingml/2006/diagram" xmlns:wps="http://schemas.microsoft.com/office/word/2010/wordprocessingShape" xmlns:wpg="http://schemas.microsoft.com/office/word/2010/wordprocessingGroup" xmlns:w14="http://schemas.microsoft.com/office/word/2010/wordml" xmlns:w15="http://schemas.microsoft.com/office/word/2012/wordml">
+  <w:abstractNum w:abstractNumId="1">
+    <w:lvl w:ilvl="0">
+      <w:start w:val="1"/>
+      <w:numFmt w:val="bullet"/>
+      <w:lvlText w:val="●"/>
+      <w:lvlJc w:val="left"/>
+      <w:pPr>
+        <w:ind w:left="720" w:hanging="360"/>
+      </w:pPr>
+      <w:rPr>
+        <w:u w:val="none"/>
+      </w:rPr>
+    </w:lvl>
+    <w:lvl w:ilvl="1">
+      <w:start w:val="1"/>
+      <w:numFmt w:val="bullet"/>
+      <w:lvlText w:val="○"/>
+      <w:lvlJc w:val="left"/>
+      <w:pPr>
+        <w:ind w:left="1440" w:hanging="360"/>
+      </w:pPr>
+      <w:rPr>
+        <w:u w:val="none"/>
+      </w:rPr>
+    </w:lvl>
+    <w:lvl w:ilvl="2">
+      <w:start w:val="1"/>
+      <w:numFmt w:val="bullet"/>
+      <w:lvlText w:val="■"/>
+      <w:lvlJc w:val="left"/>
+      <w:pPr>
+        <w:ind w:left="2160" w:hanging="360"/>
+      </w:pPr>
+      <w:rPr>
+        <w:u w:val="none"/>
+      </w:rPr>
+    </w:lvl>
+    <w:lvl w:ilvl="3">
+      <w:start w:val="1"/>
+      <w:numFmt w:val="bullet"/>
+      <w:lvlText w:val="●"/>
+      <w:lvlJc w:val="left"/>
+      <w:pPr>
+        <w:ind w:left="2880" w:hanging="360"/>
+      </w:pPr>
+      <w:rPr>
+        <w:u w:val="none"/>
+      </w:rPr>
+    </w:lvl>
+    <w:lvl w:ilvl="4">
+      <w:start w:val="1"/>
+      <w:numFmt w:val="bullet"/>
+      <w:lvlText w:val="○"/>
+      <w:lvlJc w:val="left"/>
+      <w:pPr>
+        <w:ind w:left="3600" w:hanging="360"/>
+      </w:pPr>
+      <w:rPr>
+        <w:u w:val="none"/>
+      </w:rPr>
+    </w:lvl>
+    <w:lvl w:ilvl="5">
+      <w:start w:val="1"/>
+      <w:numFmt w:val="bullet"/>
+      <w:lvlText w:val="■"/>
+      <w:lvlJc w:val="left"/>
+      <w:pPr>
+        <w:ind w:left="4320" w:hanging="360"/>
+      </w:pPr>
+      <w:rPr>
+        <w:u w:val="none"/>
+      </w:rPr>
+    </w:lvl>
+    <w:lvl w:ilvl="6">
+      <w:start w:val="1"/>
+      <w:numFmt w:val="bullet"/>
+      <w:lvlText w:val="●"/>
+      <w:lvlJc w:val="left"/>
+      <w:pPr>
+        <w:ind w:left="5040" w:hanging="360"/>
+      </w:pPr>
+      <w:rPr>
+        <w:u w:val="none"/>
+      </w:rPr>
+    </w:lvl>
+    <w:lvl w:ilvl="7">
+      <w:start w:val="1"/>
+      <w:numFmt w:val="bullet"/>
+      <w:lvlText w:val="○"/>
+      <w:lvlJc w:val="left"/>
+      <w:pPr>
+        <w:ind w:left="5760" w:hanging="360"/>
+      </w:pPr>
+      <w:rPr>
+        <w:u w:val="none"/>
+      </w:rPr>
+    </w:lvl>
+    <w:lvl w:ilvl="8">
+      <w:start w:val="1"/>
+      <w:numFmt w:val="bullet"/>
+      <w:lvlText w:val="■"/>
+      <w:lvlJc w:val="left"/>
+      <w:pPr>
+        <w:ind w:left="6480" w:hanging="360"/>
+      </w:pPr>
+      <w:rPr>
+        <w:u w:val="none"/>
+      </w:rPr>
+    </w:lvl>
+  </w:abstractNum>
+  <w:abstractNum w:abstractNumId="2">
+    <w:lvl w:ilvl="0">
+      <w:start w:val="1"/>
+      <w:numFmt w:val="bullet"/>
+      <w:lvlText w:val="●"/>
+      <w:lvlJc w:val="left"/>
+      <w:pPr>
+        <w:ind w:left="720" w:hanging="360"/>
+      </w:pPr>
+      <w:rPr>
+        <w:u w:val="none"/>
+      </w:rPr>
+    </w:lvl>
+    <w:lvl w:ilvl="1">
+      <w:start w:val="1"/>
+      <w:numFmt w:val="bullet"/>
+      <w:lvlText w:val="○"/>
+      <w:lvlJc w:val="left"/>
+      <w:pPr>
+        <w:ind w:left="1440" w:hanging="360"/>
+      </w:pPr>
+      <w:rPr>
+        <w:u w:val="none"/>
+      </w:rPr>
+    </w:lvl>
+    <w:lvl w:ilvl="2">
+      <w:start w:val="1"/>
+      <w:numFmt w:val="bullet"/>
+      <w:lvlText w:val="■"/>
+      <w:lvlJc w:val="left"/>
+      <w:pPr>
+        <w:ind w:left="2160" w:hanging="360"/>
+      </w:pPr>
+      <w:rPr>
+        <w:u w:val="none"/>
+      </w:rPr>
+    </w:lvl>
+    <w:lvl w:ilvl="3">
+      <w:start w:val="1"/>
+      <w:numFmt w:val="bullet"/>
+      <w:lvlText w:val="●"/>
+      <w:lvlJc w:val="left"/>
+      <w:pPr>
+        <w:ind w:left="2880" w:hanging="360"/>
+      </w:pPr>
+      <w:rPr>
+        <w:u w:val="none"/>
+      </w:rPr>
+    </w:lvl>
+    <w:lvl w:ilvl="4">
+      <w:start w:val="1"/>
+      <w:numFmt w:val="bullet"/>
+      <w:lvlText w:val="○"/>
+      <w:lvlJc w:val="left"/>
+      <w:pPr>
+        <w:ind w:left="3600" w:hanging="360"/>
+      </w:pPr>
+      <w:rPr>
+        <w:u w:val="none"/>
+      </w:rPr>
+    </w:lvl>
+    <w:lvl w:ilvl="5">
+      <w:start w:val="1"/>
+      <w:numFmt w:val="bullet"/>
+      <w:lvlText w:val="■"/>
+      <w:lvlJc w:val="left"/>
+      <w:pPr>
+        <w:ind w:left="4320" w:hanging="360"/>
+      </w:pPr>
+      <w:rPr>
+        <w:u w:val="none"/>
+      </w:rPr>
+    </w:lvl>
+    <w:lvl w:ilvl="6">
+      <w:start w:val="1"/>
+      <w:numFmt w:val="bullet"/>
+      <w:lvlText w:val="●"/>
+      <w:lvlJc w:val="left"/>
+      <w:pPr>
+        <w:ind w:left="5040" w:hanging="360"/>
+      </w:pPr>
+      <w:rPr>
+        <w:u w:val="none"/>
+      </w:rPr>
+    </w:lvl>
+    <w:lvl w:ilvl="7">
+      <w:start w:val="1"/>
+      <w:numFmt w:val="bullet"/>
+      <w:lvlText w:val="○"/>
+      <w:lvlJc w:val="left"/>
+      <w:pPr>
+        <w:ind w:left="5760" w:hanging="360"/>
+      </w:pPr>
+      <w:rPr>
+        <w:u w:val="none"/>
+      </w:rPr>
+    </w:lvl>
+    <w:lvl w:ilvl="8">
+      <w:start w:val="1"/>
+      <w:numFmt w:val="bullet"/>
+      <w:lvlText w:val="■"/>
+      <w:lvlJc w:val="left"/>
+      <w:pPr>
+        <w:ind w:left="6480" w:hanging="360"/>
+      </w:pPr>
+      <w:rPr>
+        <w:u w:val="none"/>
+      </w:rPr>
+    </w:lvl>
+  </w:abstractNum>
+  <w:abstractNum w:abstractNumId="3">
+    <w:lvl w:ilvl="0">
+      <w:start w:val="1"/>
+      <w:numFmt w:val="bullet"/>
+      <w:lvlText w:val="●"/>
+      <w:lvlJc w:val="left"/>
+      <w:pPr>
+        <w:ind w:left="1440" w:hanging="360"/>
+      </w:pPr>
+      <w:rPr>
+        <w:u w:val="none"/>
+      </w:rPr>
+    </w:lvl>
+    <w:lvl w:ilvl="1">
+      <w:start w:val="1"/>
+      <w:numFmt w:val="bullet"/>
+      <w:lvlText w:val="○"/>
+      <w:lvlJc w:val="left"/>
+      <w:pPr>
+        <w:ind w:left="2160" w:hanging="360"/>
+      </w:pPr>
+      <w:rPr>
+        <w:u w:val="none"/>
+      </w:rPr>
+    </w:lvl>
+    <w:lvl w:ilvl="2">
+      <w:start w:val="1"/>
+      <w:numFmt w:val="bullet"/>
+      <w:lvlText w:val="■"/>
+      <w:lvlJc w:val="left"/>
+      <w:pPr>
+        <w:ind w:left="2880" w:hanging="360"/>
+      </w:pPr>
+      <w:rPr>
+        <w:u w:val="none"/>
+      </w:rPr>
+    </w:lvl>
+    <w:lvl w:ilvl="3">
+      <w:start w:val="1"/>
+      <w:numFmt w:val="bullet"/>
+      <w:lvlText w:val="●"/>
+      <w:lvlJc w:val="left"/>
+      <w:pPr>
+        <w:ind w:left="3600" w:hanging="360"/>
+      </w:pPr>
+      <w:rPr>
+        <w:u w:val="none"/>
+      </w:rPr>
+    </w:lvl>
+    <w:lvl w:ilvl="4">
+      <w:start w:val="1"/>
+      <w:numFmt w:val="bullet"/>
+      <w:lvlText w:val="○"/>
+      <w:lvlJc w:val="left"/>
+      <w:pPr>
+        <w:ind w:left="4320" w:hanging="360"/>
+      </w:pPr>
+      <w:rPr>
+        <w:u w:val="none"/>
+      </w:rPr>
+    </w:lvl>
+    <w:lvl w:ilvl="5">
+      <w:start w:val="1"/>
+      <w:numFmt w:val="bullet"/>
+      <w:lvlText w:val="■"/>
+      <w:lvlJc w:val="left"/>
+      <w:pPr>
+        <w:ind w:left="5040" w:hanging="360"/>
+      </w:pPr>
+      <w:rPr>
+        <w:u w:val="none"/>
+      </w:rPr>
+    </w:lvl>
+    <w:lvl w:ilvl="6">
+      <w:start w:val="1"/>
+      <w:numFmt w:val="bullet"/>
+      <w:lvlText w:val="●"/>
+      <w:lvlJc w:val="left"/>
+      <w:pPr>
+        <w:ind w:left="5760" w:hanging="360"/>
+      </w:pPr>
+      <w:rPr>
+        <w:u w:val="none"/>
+      </w:rPr>
+    </w:lvl>
+    <w:lvl w:ilvl="7">
+      <w:start w:val="1"/>
+      <w:numFmt w:val="bullet"/>
+      <w:lvlText w:val="○"/>
+      <w:lvlJc w:val="left"/>
+      <w:pPr>
+        <w:ind w:left="6480" w:hanging="360"/>
+      </w:pPr>
+      <w:rPr>
+        <w:u w:val="none"/>
+      </w:rPr>
+    </w:lvl>
+    <w:lvl w:ilvl="8">
+      <w:start w:val="1"/>
+      <w:numFmt w:val="bullet"/>
+      <w:lvlText w:val="■"/>
+      <w:lvlJc w:val="left"/>
+      <w:pPr>
+        <w:ind w:left="7200" w:hanging="360"/>
+      </w:pPr>
+      <w:rPr>
+        <w:u w:val="none"/>
+      </w:rPr>
+    </w:lvl>
+  </w:abstractNum>
+  <w:num w:numId="1">
+    <w:abstractNumId w:val="1"/>
+  </w:num>
+  <w:num w:numId="2">
+    <w:abstractNumId w:val="2"/>
+  </w:num>
+  <w:num w:numId="3">
+    <w:abstractNumId w:val="3"/>
+  </w:num>
+</w:numbering>
 </file>
 
 <file path=word/styles.xml><?xml version="1.0" encoding="utf-8"?>
@@ -1382,14 +2088,15 @@
     <w:rPrDefault>
       <w:rPr>
         <w:rFonts w:ascii="Arial" w:cs="Arial" w:eastAsia="Arial" w:hAnsi="Arial"/>
-        <w:sz w:val="22"/>
-        <w:szCs w:val="22"/>
+        <w:sz w:val="24"/>
+        <w:szCs w:val="24"/>
         <w:lang w:val="ru"/>
       </w:rPr>
     </w:rPrDefault>
     <w:pPrDefault>
       <w:pPr>
-        <w:spacing w:line="276" w:lineRule="auto"/>
+        <w:spacing w:after="200" w:line="276" w:lineRule="auto"/>
+        <w:ind w:firstLine="850.3937007874017"/>
       </w:pPr>
     </w:pPrDefault>
   </w:docDefaults>

</xml_diff>